<commit_message>
Deploying to gh-pages from @ dva81/dva81.github.io@ba5ec998064e460ef95e33562dc8efcda7af64fb 🚀
</commit_message>
<xml_diff>
--- a/assets/docx/Checklist- Intake criteria for a Copilot Agent.docx
+++ b/assets/docx/Checklist- Intake criteria for a Copilot Agent.docx
@@ -176,7 +176,13 @@
         <w:t>✅</w:t>
       </w:r>
       <w:r>
-        <w:t xml:space="preserve"> Determine the Platform (SharePoint, Azure, AWS, etc.)</w:t>
+        <w:t xml:space="preserve"> Determine the Platform (</w:t>
+      </w:r>
+      <w:r>
+        <w:t xml:space="preserve">Dataverse, </w:t>
+      </w:r>
+      <w:r>
+        <w:t>SharePoint, Azure, AWS, etc.)</w:t>
       </w:r>
       <w:r>
         <w:br/>
@@ -204,28 +210,41 @@
       </w:r>
     </w:p>
     <w:p>
+      <w:pPr>
+        <w:pStyle w:val="ListParagraph"/>
+        <w:numPr>
+          <w:ilvl w:val="0"/>
+          <w:numId w:val="5"/>
+        </w:numPr>
+      </w:pPr>
       <w:r>
         <w:t>Are there ambiguities in questions or answers?</w:t>
       </w:r>
     </w:p>
     <w:p>
+      <w:pPr>
+        <w:pStyle w:val="ListParagraph"/>
+        <w:numPr>
+          <w:ilvl w:val="0"/>
+          <w:numId w:val="5"/>
+        </w:numPr>
+      </w:pPr>
       <w:r>
         <w:t>Is there duplicate data that needs to be cleaned?</w:t>
-      </w:r>
-      <w:r>
-        <w:br/>
-      </w:r>
-      <w:r>
-        <w:rPr>
-          <w:rFonts w:ascii="Segoe UI Emoji" w:hAnsi="Segoe UI Emoji" w:cs="Segoe UI Emoji"/>
-        </w:rPr>
-        <w:t>✅</w:t>
-      </w:r>
-      <w:r>
-        <w:t xml:space="preserve"> Ensure the development knowledge base includes 20% of the production data</w:t>
       </w:r>
     </w:p>
     <w:p>
+      <w:r>
+        <w:rPr>
+          <w:rFonts w:ascii="Segoe UI Emoji" w:hAnsi="Segoe UI Emoji" w:cs="Segoe UI Emoji"/>
+        </w:rPr>
+        <w:t>✅</w:t>
+      </w:r>
+      <w:r>
+        <w:t xml:space="preserve"> Ensure the development knowledge base includes 20% of the production data</w:t>
+      </w:r>
+    </w:p>
+    <w:p>
       <w:pPr>
         <w:pStyle w:val="Heading1"/>
         <w:rPr>
@@ -253,39 +272,66 @@
       </w:r>
     </w:p>
     <w:p>
+      <w:pPr>
+        <w:pStyle w:val="ListParagraph"/>
+        <w:numPr>
+          <w:ilvl w:val="0"/>
+          <w:numId w:val="5"/>
+        </w:numPr>
+      </w:pPr>
       <w:r>
         <w:t>Should answers include references to sources?</w:t>
       </w:r>
     </w:p>
     <w:p>
+      <w:pPr>
+        <w:pStyle w:val="ListParagraph"/>
+        <w:numPr>
+          <w:ilvl w:val="0"/>
+          <w:numId w:val="5"/>
+        </w:numPr>
+      </w:pPr>
       <w:r>
         <w:t>Should responses contain quotes or be paraphrased?</w:t>
-      </w:r>
-      <w:r>
-        <w:br/>
-      </w:r>
-      <w:r>
-        <w:rPr>
-          <w:rFonts w:ascii="Segoe UI Emoji" w:hAnsi="Segoe UI Emoji" w:cs="Segoe UI Emoji"/>
-        </w:rPr>
-        <w:t>✅</w:t>
-      </w:r>
-      <w:r>
-        <w:t xml:space="preserve"> Define Question Interpretation:</w:t>
       </w:r>
     </w:p>
     <w:p>
       <w:r>
-        <w:t>Should questions be used exactly as asked?</w:t>
+        <w:rPr>
+          <w:rFonts w:ascii="Segoe UI Emoji" w:hAnsi="Segoe UI Emoji" w:cs="Segoe UI Emoji"/>
+        </w:rPr>
+        <w:t>✅</w:t>
+      </w:r>
+      <w:r>
+        <w:t xml:space="preserve"> Define Question Interpretation:</w:t>
       </w:r>
     </w:p>
     <w:p>
-      <w:r>
-        <w:t>Is prompt engineering allowed?</w:t>
+      <w:pPr>
+        <w:pStyle w:val="ListParagraph"/>
+        <w:numPr>
+          <w:ilvl w:val="0"/>
+          <w:numId w:val="6"/>
+        </w:numPr>
+      </w:pPr>
+      <w:r>
+        <w:t>Should questions be used exactly as asked?</w:t>
       </w:r>
     </w:p>
     <w:p>
       <w:pPr>
+        <w:pStyle w:val="ListParagraph"/>
+        <w:numPr>
+          <w:ilvl w:val="0"/>
+          <w:numId w:val="6"/>
+        </w:numPr>
+      </w:pPr>
+      <w:r>
+        <w:t>Is prompt engineering allowed?</w:t>
+      </w:r>
+    </w:p>
+    <w:p>
+      <w:pPr>
         <w:pStyle w:val="Heading1"/>
         <w:rPr>
           <w:rFonts w:eastAsia="Times New Roman"/>
@@ -297,7 +343,6 @@
           <w:rFonts w:eastAsia="Times New Roman"/>
           <w:lang w:eastAsia="en-BE"/>
         </w:rPr>
-        <w:lastRenderedPageBreak/>
         <w:t>Technical Requirements</w:t>
       </w:r>
     </w:p>
@@ -325,11 +370,26 @@
       </w:r>
     </w:p>
     <w:p>
-      <w:r>
+      <w:pPr>
+        <w:pStyle w:val="ListParagraph"/>
+        <w:numPr>
+          <w:ilvl w:val="0"/>
+          <w:numId w:val="7"/>
+        </w:numPr>
+      </w:pPr>
+      <w:r>
+        <w:lastRenderedPageBreak/>
         <w:t>Is the knowledge source restricted or generally available?</w:t>
       </w:r>
     </w:p>
     <w:p>
+      <w:pPr>
+        <w:pStyle w:val="ListParagraph"/>
+        <w:numPr>
+          <w:ilvl w:val="0"/>
+          <w:numId w:val="7"/>
+        </w:numPr>
+      </w:pPr>
       <w:r>
         <w:t>Are UAC or RBAC implemented?</w:t>
       </w:r>
@@ -425,26 +485,41 @@
       </w:r>
     </w:p>
     <w:p>
+      <w:pPr>
+        <w:pStyle w:val="ListParagraph"/>
+        <w:numPr>
+          <w:ilvl w:val="0"/>
+          <w:numId w:val="8"/>
+        </w:numPr>
+      </w:pPr>
       <w:r>
         <w:t>20% of the initial training data set</w:t>
       </w:r>
     </w:p>
     <w:p>
+      <w:pPr>
+        <w:pStyle w:val="ListParagraph"/>
+        <w:numPr>
+          <w:ilvl w:val="0"/>
+          <w:numId w:val="8"/>
+        </w:numPr>
+      </w:pPr>
       <w:r>
         <w:t>2 days' worth of production scenarios</w:t>
       </w:r>
     </w:p>
     <w:p>
+      <w:pPr>
+        <w:pStyle w:val="ListParagraph"/>
+        <w:numPr>
+          <w:ilvl w:val="0"/>
+          <w:numId w:val="8"/>
+        </w:numPr>
+      </w:pPr>
       <w:r>
         <w:t>If 2,000 weekly interactions, test set should have 400 scenarios</w:t>
       </w:r>
     </w:p>
-    <w:p>
-      <w:r>
-        <w:t>Would you like this in a formatted document?</w:t>
-      </w:r>
-    </w:p>
-    <w:p/>
     <w:sectPr>
       <w:headerReference w:type="even" r:id="rId7"/>
       <w:headerReference w:type="first" r:id="rId8"/>
@@ -1068,6 +1143,119 @@
     </w:lvl>
   </w:abstractNum>
   <w:abstractNum w:abstractNumId="2" w15:restartNumberingAfterBreak="0">
+    <w:nsid w:val="2AF236ED"/>
+    <w:multiLevelType w:val="hybridMultilevel"/>
+    <w:tmpl w:val="BEF8E490"/>
+    <w:lvl w:ilvl="0" w:tplc="20000001">
+      <w:start w:val="1"/>
+      <w:numFmt w:val="bullet"/>
+      <w:lvlText w:val=""/>
+      <w:lvlJc w:val="left"/>
+      <w:pPr>
+        <w:ind w:left="720" w:hanging="360"/>
+      </w:pPr>
+      <w:rPr>
+        <w:rFonts w:ascii="Symbol" w:hAnsi="Symbol" w:hint="default"/>
+      </w:rPr>
+    </w:lvl>
+    <w:lvl w:ilvl="1" w:tplc="20000003" w:tentative="1">
+      <w:start w:val="1"/>
+      <w:numFmt w:val="bullet"/>
+      <w:lvlText w:val="o"/>
+      <w:lvlJc w:val="left"/>
+      <w:pPr>
+        <w:ind w:left="1440" w:hanging="360"/>
+      </w:pPr>
+      <w:rPr>
+        <w:rFonts w:ascii="Courier New" w:hAnsi="Courier New" w:cs="Courier New" w:hint="default"/>
+      </w:rPr>
+    </w:lvl>
+    <w:lvl w:ilvl="2" w:tplc="20000005" w:tentative="1">
+      <w:start w:val="1"/>
+      <w:numFmt w:val="bullet"/>
+      <w:lvlText w:val=""/>
+      <w:lvlJc w:val="left"/>
+      <w:pPr>
+        <w:ind w:left="2160" w:hanging="360"/>
+      </w:pPr>
+      <w:rPr>
+        <w:rFonts w:ascii="Wingdings" w:hAnsi="Wingdings" w:hint="default"/>
+      </w:rPr>
+    </w:lvl>
+    <w:lvl w:ilvl="3" w:tplc="20000001" w:tentative="1">
+      <w:start w:val="1"/>
+      <w:numFmt w:val="bullet"/>
+      <w:lvlText w:val=""/>
+      <w:lvlJc w:val="left"/>
+      <w:pPr>
+        <w:ind w:left="2880" w:hanging="360"/>
+      </w:pPr>
+      <w:rPr>
+        <w:rFonts w:ascii="Symbol" w:hAnsi="Symbol" w:hint="default"/>
+      </w:rPr>
+    </w:lvl>
+    <w:lvl w:ilvl="4" w:tplc="20000003" w:tentative="1">
+      <w:start w:val="1"/>
+      <w:numFmt w:val="bullet"/>
+      <w:lvlText w:val="o"/>
+      <w:lvlJc w:val="left"/>
+      <w:pPr>
+        <w:ind w:left="3600" w:hanging="360"/>
+      </w:pPr>
+      <w:rPr>
+        <w:rFonts w:ascii="Courier New" w:hAnsi="Courier New" w:cs="Courier New" w:hint="default"/>
+      </w:rPr>
+    </w:lvl>
+    <w:lvl w:ilvl="5" w:tplc="20000005" w:tentative="1">
+      <w:start w:val="1"/>
+      <w:numFmt w:val="bullet"/>
+      <w:lvlText w:val=""/>
+      <w:lvlJc w:val="left"/>
+      <w:pPr>
+        <w:ind w:left="4320" w:hanging="360"/>
+      </w:pPr>
+      <w:rPr>
+        <w:rFonts w:ascii="Wingdings" w:hAnsi="Wingdings" w:hint="default"/>
+      </w:rPr>
+    </w:lvl>
+    <w:lvl w:ilvl="6" w:tplc="20000001" w:tentative="1">
+      <w:start w:val="1"/>
+      <w:numFmt w:val="bullet"/>
+      <w:lvlText w:val=""/>
+      <w:lvlJc w:val="left"/>
+      <w:pPr>
+        <w:ind w:left="5040" w:hanging="360"/>
+      </w:pPr>
+      <w:rPr>
+        <w:rFonts w:ascii="Symbol" w:hAnsi="Symbol" w:hint="default"/>
+      </w:rPr>
+    </w:lvl>
+    <w:lvl w:ilvl="7" w:tplc="20000003" w:tentative="1">
+      <w:start w:val="1"/>
+      <w:numFmt w:val="bullet"/>
+      <w:lvlText w:val="o"/>
+      <w:lvlJc w:val="left"/>
+      <w:pPr>
+        <w:ind w:left="5760" w:hanging="360"/>
+      </w:pPr>
+      <w:rPr>
+        <w:rFonts w:ascii="Courier New" w:hAnsi="Courier New" w:cs="Courier New" w:hint="default"/>
+      </w:rPr>
+    </w:lvl>
+    <w:lvl w:ilvl="8" w:tplc="20000005" w:tentative="1">
+      <w:start w:val="1"/>
+      <w:numFmt w:val="bullet"/>
+      <w:lvlText w:val=""/>
+      <w:lvlJc w:val="left"/>
+      <w:pPr>
+        <w:ind w:left="6480" w:hanging="360"/>
+      </w:pPr>
+      <w:rPr>
+        <w:rFonts w:ascii="Wingdings" w:hAnsi="Wingdings" w:hint="default"/>
+      </w:rPr>
+    </w:lvl>
+  </w:abstractNum>
+  <w:abstractNum w:abstractNumId="3" w15:restartNumberingAfterBreak="0">
     <w:nsid w:val="378D6D6B"/>
     <w:multiLevelType w:val="multilevel"/>
     <w:tmpl w:val="F1500F20"/>
@@ -1216,7 +1404,346 @@
       </w:rPr>
     </w:lvl>
   </w:abstractNum>
-  <w:abstractNum w:abstractNumId="3" w15:restartNumberingAfterBreak="0">
+  <w:abstractNum w:abstractNumId="4" w15:restartNumberingAfterBreak="0">
+    <w:nsid w:val="51E87515"/>
+    <w:multiLevelType w:val="hybridMultilevel"/>
+    <w:tmpl w:val="F0045C68"/>
+    <w:lvl w:ilvl="0" w:tplc="20000001">
+      <w:start w:val="1"/>
+      <w:numFmt w:val="bullet"/>
+      <w:lvlText w:val=""/>
+      <w:lvlJc w:val="left"/>
+      <w:pPr>
+        <w:ind w:left="720" w:hanging="360"/>
+      </w:pPr>
+      <w:rPr>
+        <w:rFonts w:ascii="Symbol" w:hAnsi="Symbol" w:hint="default"/>
+      </w:rPr>
+    </w:lvl>
+    <w:lvl w:ilvl="1" w:tplc="20000003" w:tentative="1">
+      <w:start w:val="1"/>
+      <w:numFmt w:val="bullet"/>
+      <w:lvlText w:val="o"/>
+      <w:lvlJc w:val="left"/>
+      <w:pPr>
+        <w:ind w:left="1440" w:hanging="360"/>
+      </w:pPr>
+      <w:rPr>
+        <w:rFonts w:ascii="Courier New" w:hAnsi="Courier New" w:cs="Courier New" w:hint="default"/>
+      </w:rPr>
+    </w:lvl>
+    <w:lvl w:ilvl="2" w:tplc="20000005" w:tentative="1">
+      <w:start w:val="1"/>
+      <w:numFmt w:val="bullet"/>
+      <w:lvlText w:val=""/>
+      <w:lvlJc w:val="left"/>
+      <w:pPr>
+        <w:ind w:left="2160" w:hanging="360"/>
+      </w:pPr>
+      <w:rPr>
+        <w:rFonts w:ascii="Wingdings" w:hAnsi="Wingdings" w:hint="default"/>
+      </w:rPr>
+    </w:lvl>
+    <w:lvl w:ilvl="3" w:tplc="20000001" w:tentative="1">
+      <w:start w:val="1"/>
+      <w:numFmt w:val="bullet"/>
+      <w:lvlText w:val=""/>
+      <w:lvlJc w:val="left"/>
+      <w:pPr>
+        <w:ind w:left="2880" w:hanging="360"/>
+      </w:pPr>
+      <w:rPr>
+        <w:rFonts w:ascii="Symbol" w:hAnsi="Symbol" w:hint="default"/>
+      </w:rPr>
+    </w:lvl>
+    <w:lvl w:ilvl="4" w:tplc="20000003" w:tentative="1">
+      <w:start w:val="1"/>
+      <w:numFmt w:val="bullet"/>
+      <w:lvlText w:val="o"/>
+      <w:lvlJc w:val="left"/>
+      <w:pPr>
+        <w:ind w:left="3600" w:hanging="360"/>
+      </w:pPr>
+      <w:rPr>
+        <w:rFonts w:ascii="Courier New" w:hAnsi="Courier New" w:cs="Courier New" w:hint="default"/>
+      </w:rPr>
+    </w:lvl>
+    <w:lvl w:ilvl="5" w:tplc="20000005" w:tentative="1">
+      <w:start w:val="1"/>
+      <w:numFmt w:val="bullet"/>
+      <w:lvlText w:val=""/>
+      <w:lvlJc w:val="left"/>
+      <w:pPr>
+        <w:ind w:left="4320" w:hanging="360"/>
+      </w:pPr>
+      <w:rPr>
+        <w:rFonts w:ascii="Wingdings" w:hAnsi="Wingdings" w:hint="default"/>
+      </w:rPr>
+    </w:lvl>
+    <w:lvl w:ilvl="6" w:tplc="20000001" w:tentative="1">
+      <w:start w:val="1"/>
+      <w:numFmt w:val="bullet"/>
+      <w:lvlText w:val=""/>
+      <w:lvlJc w:val="left"/>
+      <w:pPr>
+        <w:ind w:left="5040" w:hanging="360"/>
+      </w:pPr>
+      <w:rPr>
+        <w:rFonts w:ascii="Symbol" w:hAnsi="Symbol" w:hint="default"/>
+      </w:rPr>
+    </w:lvl>
+    <w:lvl w:ilvl="7" w:tplc="20000003" w:tentative="1">
+      <w:start w:val="1"/>
+      <w:numFmt w:val="bullet"/>
+      <w:lvlText w:val="o"/>
+      <w:lvlJc w:val="left"/>
+      <w:pPr>
+        <w:ind w:left="5760" w:hanging="360"/>
+      </w:pPr>
+      <w:rPr>
+        <w:rFonts w:ascii="Courier New" w:hAnsi="Courier New" w:cs="Courier New" w:hint="default"/>
+      </w:rPr>
+    </w:lvl>
+    <w:lvl w:ilvl="8" w:tplc="20000005" w:tentative="1">
+      <w:start w:val="1"/>
+      <w:numFmt w:val="bullet"/>
+      <w:lvlText w:val=""/>
+      <w:lvlJc w:val="left"/>
+      <w:pPr>
+        <w:ind w:left="6480" w:hanging="360"/>
+      </w:pPr>
+      <w:rPr>
+        <w:rFonts w:ascii="Wingdings" w:hAnsi="Wingdings" w:hint="default"/>
+      </w:rPr>
+    </w:lvl>
+  </w:abstractNum>
+  <w:abstractNum w:abstractNumId="5" w15:restartNumberingAfterBreak="0">
+    <w:nsid w:val="620F20E0"/>
+    <w:multiLevelType w:val="hybridMultilevel"/>
+    <w:tmpl w:val="CA7CAEC0"/>
+    <w:lvl w:ilvl="0" w:tplc="20000001">
+      <w:start w:val="1"/>
+      <w:numFmt w:val="bullet"/>
+      <w:lvlText w:val=""/>
+      <w:lvlJc w:val="left"/>
+      <w:pPr>
+        <w:ind w:left="720" w:hanging="360"/>
+      </w:pPr>
+      <w:rPr>
+        <w:rFonts w:ascii="Symbol" w:hAnsi="Symbol" w:hint="default"/>
+      </w:rPr>
+    </w:lvl>
+    <w:lvl w:ilvl="1" w:tplc="20000003" w:tentative="1">
+      <w:start w:val="1"/>
+      <w:numFmt w:val="bullet"/>
+      <w:lvlText w:val="o"/>
+      <w:lvlJc w:val="left"/>
+      <w:pPr>
+        <w:ind w:left="1440" w:hanging="360"/>
+      </w:pPr>
+      <w:rPr>
+        <w:rFonts w:ascii="Courier New" w:hAnsi="Courier New" w:cs="Courier New" w:hint="default"/>
+      </w:rPr>
+    </w:lvl>
+    <w:lvl w:ilvl="2" w:tplc="20000005" w:tentative="1">
+      <w:start w:val="1"/>
+      <w:numFmt w:val="bullet"/>
+      <w:lvlText w:val=""/>
+      <w:lvlJc w:val="left"/>
+      <w:pPr>
+        <w:ind w:left="2160" w:hanging="360"/>
+      </w:pPr>
+      <w:rPr>
+        <w:rFonts w:ascii="Wingdings" w:hAnsi="Wingdings" w:hint="default"/>
+      </w:rPr>
+    </w:lvl>
+    <w:lvl w:ilvl="3" w:tplc="20000001" w:tentative="1">
+      <w:start w:val="1"/>
+      <w:numFmt w:val="bullet"/>
+      <w:lvlText w:val=""/>
+      <w:lvlJc w:val="left"/>
+      <w:pPr>
+        <w:ind w:left="2880" w:hanging="360"/>
+      </w:pPr>
+      <w:rPr>
+        <w:rFonts w:ascii="Symbol" w:hAnsi="Symbol" w:hint="default"/>
+      </w:rPr>
+    </w:lvl>
+    <w:lvl w:ilvl="4" w:tplc="20000003" w:tentative="1">
+      <w:start w:val="1"/>
+      <w:numFmt w:val="bullet"/>
+      <w:lvlText w:val="o"/>
+      <w:lvlJc w:val="left"/>
+      <w:pPr>
+        <w:ind w:left="3600" w:hanging="360"/>
+      </w:pPr>
+      <w:rPr>
+        <w:rFonts w:ascii="Courier New" w:hAnsi="Courier New" w:cs="Courier New" w:hint="default"/>
+      </w:rPr>
+    </w:lvl>
+    <w:lvl w:ilvl="5" w:tplc="20000005" w:tentative="1">
+      <w:start w:val="1"/>
+      <w:numFmt w:val="bullet"/>
+      <w:lvlText w:val=""/>
+      <w:lvlJc w:val="left"/>
+      <w:pPr>
+        <w:ind w:left="4320" w:hanging="360"/>
+      </w:pPr>
+      <w:rPr>
+        <w:rFonts w:ascii="Wingdings" w:hAnsi="Wingdings" w:hint="default"/>
+      </w:rPr>
+    </w:lvl>
+    <w:lvl w:ilvl="6" w:tplc="20000001" w:tentative="1">
+      <w:start w:val="1"/>
+      <w:numFmt w:val="bullet"/>
+      <w:lvlText w:val=""/>
+      <w:lvlJc w:val="left"/>
+      <w:pPr>
+        <w:ind w:left="5040" w:hanging="360"/>
+      </w:pPr>
+      <w:rPr>
+        <w:rFonts w:ascii="Symbol" w:hAnsi="Symbol" w:hint="default"/>
+      </w:rPr>
+    </w:lvl>
+    <w:lvl w:ilvl="7" w:tplc="20000003" w:tentative="1">
+      <w:start w:val="1"/>
+      <w:numFmt w:val="bullet"/>
+      <w:lvlText w:val="o"/>
+      <w:lvlJc w:val="left"/>
+      <w:pPr>
+        <w:ind w:left="5760" w:hanging="360"/>
+      </w:pPr>
+      <w:rPr>
+        <w:rFonts w:ascii="Courier New" w:hAnsi="Courier New" w:cs="Courier New" w:hint="default"/>
+      </w:rPr>
+    </w:lvl>
+    <w:lvl w:ilvl="8" w:tplc="20000005" w:tentative="1">
+      <w:start w:val="1"/>
+      <w:numFmt w:val="bullet"/>
+      <w:lvlText w:val=""/>
+      <w:lvlJc w:val="left"/>
+      <w:pPr>
+        <w:ind w:left="6480" w:hanging="360"/>
+      </w:pPr>
+      <w:rPr>
+        <w:rFonts w:ascii="Wingdings" w:hAnsi="Wingdings" w:hint="default"/>
+      </w:rPr>
+    </w:lvl>
+  </w:abstractNum>
+  <w:abstractNum w:abstractNumId="6" w15:restartNumberingAfterBreak="0">
+    <w:nsid w:val="6EBA309C"/>
+    <w:multiLevelType w:val="hybridMultilevel"/>
+    <w:tmpl w:val="3C8C4E3E"/>
+    <w:lvl w:ilvl="0" w:tplc="20000001">
+      <w:start w:val="1"/>
+      <w:numFmt w:val="bullet"/>
+      <w:lvlText w:val=""/>
+      <w:lvlJc w:val="left"/>
+      <w:pPr>
+        <w:ind w:left="720" w:hanging="360"/>
+      </w:pPr>
+      <w:rPr>
+        <w:rFonts w:ascii="Symbol" w:hAnsi="Symbol" w:hint="default"/>
+      </w:rPr>
+    </w:lvl>
+    <w:lvl w:ilvl="1" w:tplc="20000003" w:tentative="1">
+      <w:start w:val="1"/>
+      <w:numFmt w:val="bullet"/>
+      <w:lvlText w:val="o"/>
+      <w:lvlJc w:val="left"/>
+      <w:pPr>
+        <w:ind w:left="1440" w:hanging="360"/>
+      </w:pPr>
+      <w:rPr>
+        <w:rFonts w:ascii="Courier New" w:hAnsi="Courier New" w:cs="Courier New" w:hint="default"/>
+      </w:rPr>
+    </w:lvl>
+    <w:lvl w:ilvl="2" w:tplc="20000005" w:tentative="1">
+      <w:start w:val="1"/>
+      <w:numFmt w:val="bullet"/>
+      <w:lvlText w:val=""/>
+      <w:lvlJc w:val="left"/>
+      <w:pPr>
+        <w:ind w:left="2160" w:hanging="360"/>
+      </w:pPr>
+      <w:rPr>
+        <w:rFonts w:ascii="Wingdings" w:hAnsi="Wingdings" w:hint="default"/>
+      </w:rPr>
+    </w:lvl>
+    <w:lvl w:ilvl="3" w:tplc="20000001" w:tentative="1">
+      <w:start w:val="1"/>
+      <w:numFmt w:val="bullet"/>
+      <w:lvlText w:val=""/>
+      <w:lvlJc w:val="left"/>
+      <w:pPr>
+        <w:ind w:left="2880" w:hanging="360"/>
+      </w:pPr>
+      <w:rPr>
+        <w:rFonts w:ascii="Symbol" w:hAnsi="Symbol" w:hint="default"/>
+      </w:rPr>
+    </w:lvl>
+    <w:lvl w:ilvl="4" w:tplc="20000003" w:tentative="1">
+      <w:start w:val="1"/>
+      <w:numFmt w:val="bullet"/>
+      <w:lvlText w:val="o"/>
+      <w:lvlJc w:val="left"/>
+      <w:pPr>
+        <w:ind w:left="3600" w:hanging="360"/>
+      </w:pPr>
+      <w:rPr>
+        <w:rFonts w:ascii="Courier New" w:hAnsi="Courier New" w:cs="Courier New" w:hint="default"/>
+      </w:rPr>
+    </w:lvl>
+    <w:lvl w:ilvl="5" w:tplc="20000005" w:tentative="1">
+      <w:start w:val="1"/>
+      <w:numFmt w:val="bullet"/>
+      <w:lvlText w:val=""/>
+      <w:lvlJc w:val="left"/>
+      <w:pPr>
+        <w:ind w:left="4320" w:hanging="360"/>
+      </w:pPr>
+      <w:rPr>
+        <w:rFonts w:ascii="Wingdings" w:hAnsi="Wingdings" w:hint="default"/>
+      </w:rPr>
+    </w:lvl>
+    <w:lvl w:ilvl="6" w:tplc="20000001" w:tentative="1">
+      <w:start w:val="1"/>
+      <w:numFmt w:val="bullet"/>
+      <w:lvlText w:val=""/>
+      <w:lvlJc w:val="left"/>
+      <w:pPr>
+        <w:ind w:left="5040" w:hanging="360"/>
+      </w:pPr>
+      <w:rPr>
+        <w:rFonts w:ascii="Symbol" w:hAnsi="Symbol" w:hint="default"/>
+      </w:rPr>
+    </w:lvl>
+    <w:lvl w:ilvl="7" w:tplc="20000003" w:tentative="1">
+      <w:start w:val="1"/>
+      <w:numFmt w:val="bullet"/>
+      <w:lvlText w:val="o"/>
+      <w:lvlJc w:val="left"/>
+      <w:pPr>
+        <w:ind w:left="5760" w:hanging="360"/>
+      </w:pPr>
+      <w:rPr>
+        <w:rFonts w:ascii="Courier New" w:hAnsi="Courier New" w:cs="Courier New" w:hint="default"/>
+      </w:rPr>
+    </w:lvl>
+    <w:lvl w:ilvl="8" w:tplc="20000005" w:tentative="1">
+      <w:start w:val="1"/>
+      <w:numFmt w:val="bullet"/>
+      <w:lvlText w:val=""/>
+      <w:lvlJc w:val="left"/>
+      <w:pPr>
+        <w:ind w:left="6480" w:hanging="360"/>
+      </w:pPr>
+      <w:rPr>
+        <w:rFonts w:ascii="Wingdings" w:hAnsi="Wingdings" w:hint="default"/>
+      </w:rPr>
+    </w:lvl>
+  </w:abstractNum>
+  <w:abstractNum w:abstractNumId="7" w15:restartNumberingAfterBreak="0">
     <w:nsid w:val="7FA40B54"/>
     <w:multiLevelType w:val="multilevel"/>
     <w:tmpl w:val="751C3E98"/>
@@ -1366,7 +1893,7 @@
     </w:lvl>
   </w:abstractNum>
   <w:num w:numId="1" w16cid:durableId="1631478944">
-    <w:abstractNumId w:val="3"/>
+    <w:abstractNumId w:val="7"/>
   </w:num>
   <w:num w:numId="2" w16cid:durableId="1597244963">
     <w:abstractNumId w:val="0"/>
@@ -1375,7 +1902,19 @@
     <w:abstractNumId w:val="1"/>
   </w:num>
   <w:num w:numId="4" w16cid:durableId="1086271928">
+    <w:abstractNumId w:val="3"/>
+  </w:num>
+  <w:num w:numId="5" w16cid:durableId="1964798562">
+    <w:abstractNumId w:val="5"/>
+  </w:num>
+  <w:num w:numId="6" w16cid:durableId="345517328">
+    <w:abstractNumId w:val="6"/>
+  </w:num>
+  <w:num w:numId="7" w16cid:durableId="778449190">
     <w:abstractNumId w:val="2"/>
+  </w:num>
+  <w:num w:numId="8" w16cid:durableId="1877815374">
+    <w:abstractNumId w:val="4"/>
   </w:num>
 </w:numbering>
 </file>
@@ -1983,6 +2522,7 @@
   <w:style w:type="character" w:default="1" w:styleId="DefaultParagraphFont">
     <w:name w:val="Default Paragraph Font"/>
     <w:uiPriority w:val="1"/>
+    <w:semiHidden/>
     <w:unhideWhenUsed/>
   </w:style>
   <w:style w:type="table" w:default="1" w:styleId="TableNormal">

</xml_diff>